<commit_message>
double jump changes, report changes, logic changes
added back in check so platforms only fall when the player walks on them.

updated report

changed double jump respawner to use height rather than collider

removed double jump enabled flag - not needed, can check for jumps > 0

changed logic so player controller tells game controller it's jumping, what jumps remaining are etc, rather than game controller telling the player how many jumps it has left and whether it can jump

put some coins in the right place (no idea why they'd moved)

added more powerups in main game and tutorial
</commit_message>
<xml_diff>
--- a/GameNotes.docx
+++ b/GameNotes.docx
@@ -1,6 +1,6 @@
 
 <file path=word/document.xml><?xml version="1.0" encoding="utf-8"?>
-<w:document xmlns:wpc="http://schemas.microsoft.com/office/word/2010/wordprocessingCanvas" xmlns:mc="http://schemas.openxmlformats.org/markup-compatibility/2006" xmlns:o="urn:schemas-microsoft-com:office:office" xmlns:r="http://schemas.openxmlformats.org/officeDocument/2006/relationships" xmlns:m="http://schemas.openxmlformats.org/officeDocument/2006/math" xmlns:v="urn:schemas-microsoft-com:vml" xmlns:wp14="http://schemas.microsoft.com/office/word/2010/wordprocessingDrawing" xmlns:wp="http://schemas.openxmlformats.org/drawingml/2006/wordprocessingDrawing" xmlns:w10="urn:schemas-microsoft-com:office:word" xmlns:w="http://schemas.openxmlformats.org/wordprocessingml/2006/main" xmlns:w14="http://schemas.microsoft.com/office/word/2010/wordml" xmlns:w15="http://schemas.microsoft.com/office/word/2012/wordml" xmlns:wpg="http://schemas.microsoft.com/office/word/2010/wordprocessingGroup" xmlns:wpi="http://schemas.microsoft.com/office/word/2010/wordprocessingInk" xmlns:wne="http://schemas.microsoft.com/office/word/2006/wordml" xmlns:wps="http://schemas.microsoft.com/office/word/2010/wordprocessingShape" mc:Ignorable="w14 w15 wp14">
+<w:document xmlns:wpc="http://schemas.microsoft.com/office/word/2010/wordprocessingCanvas" xmlns:cx="http://schemas.microsoft.com/office/drawing/2014/chartex" xmlns:cx1="http://schemas.microsoft.com/office/drawing/2015/9/8/chartex" xmlns:cx2="http://schemas.microsoft.com/office/drawing/2015/10/21/chartex" xmlns:cx3="http://schemas.microsoft.com/office/drawing/2016/5/9/chartex" xmlns:cx4="http://schemas.microsoft.com/office/drawing/2016/5/10/chartex" xmlns:cx5="http://schemas.microsoft.com/office/drawing/2016/5/11/chartex" xmlns:cx6="http://schemas.microsoft.com/office/drawing/2016/5/12/chartex" xmlns:cx7="http://schemas.microsoft.com/office/drawing/2016/5/13/chartex" xmlns:cx8="http://schemas.microsoft.com/office/drawing/2016/5/14/chartex" xmlns:mc="http://schemas.openxmlformats.org/markup-compatibility/2006" xmlns:aink="http://schemas.microsoft.com/office/drawing/2016/ink" xmlns:am3d="http://schemas.microsoft.com/office/drawing/2017/model3d" xmlns:o="urn:schemas-microsoft-com:office:office" xmlns:r="http://schemas.openxmlformats.org/officeDocument/2006/relationships" xmlns:m="http://schemas.openxmlformats.org/officeDocument/2006/math" xmlns:v="urn:schemas-microsoft-com:vml" xmlns:wp14="http://schemas.microsoft.com/office/word/2010/wordprocessingDrawing" xmlns:wp="http://schemas.openxmlformats.org/drawingml/2006/wordprocessingDrawing" xmlns:w10="urn:schemas-microsoft-com:office:word" xmlns:w="http://schemas.openxmlformats.org/wordprocessingml/2006/main" xmlns:w14="http://schemas.microsoft.com/office/word/2010/wordml" xmlns:w15="http://schemas.microsoft.com/office/word/2012/wordml" xmlns:w16cid="http://schemas.microsoft.com/office/word/2016/wordml/cid" xmlns:w16se="http://schemas.microsoft.com/office/word/2015/wordml/symex" xmlns:wpg="http://schemas.microsoft.com/office/word/2010/wordprocessingGroup" xmlns:wpi="http://schemas.microsoft.com/office/word/2010/wordprocessingInk" xmlns:wne="http://schemas.microsoft.com/office/word/2006/wordml" xmlns:wps="http://schemas.microsoft.com/office/word/2010/wordprocessingShape" mc:Ignorable="w14 w15 w16se w16cid wp14">
   <w:body>
     <w:p>
       <w:pPr>
@@ -55,12 +55,29 @@
           <w:sz w:val="28"/>
           <w:szCs w:val="28"/>
         </w:rPr>
-        <w:t>Ben Ackland - bja1g15</w:t>
+        <w:t xml:space="preserve">Ben </w:t>
+      </w:r>
+      <w:proofErr w:type="spellStart"/>
+      <w:r>
+        <w:rPr>
+          <w:rFonts w:asciiTheme="majorHAnsi" w:hAnsiTheme="majorHAnsi" w:cstheme="minorHAnsi"/>
+          <w:sz w:val="28"/>
+          <w:szCs w:val="28"/>
+        </w:rPr>
+        <w:t>Ackland</w:t>
+      </w:r>
+      <w:proofErr w:type="spellEnd"/>
+      <w:r>
+        <w:rPr>
+          <w:rFonts w:asciiTheme="majorHAnsi" w:hAnsiTheme="majorHAnsi" w:cstheme="minorHAnsi"/>
+          <w:sz w:val="28"/>
+          <w:szCs w:val="28"/>
+        </w:rPr>
+        <w:t xml:space="preserve"> - bja1g15</w:t>
       </w:r>
     </w:p>
     <w:p>
       <w:pPr>
-        <w:jc w:val="center"/>
         <w:rPr>
           <w:rFonts w:asciiTheme="majorHAnsi" w:hAnsiTheme="majorHAnsi" w:cstheme="minorHAnsi"/>
           <w:color w:val="000000"/>
@@ -242,7 +259,23 @@
           <w:color w:val="000000"/>
           <w:lang w:eastAsia="en-GB"/>
         </w:rPr>
-        <w:t xml:space="preserve"> The player is also competing with their previous performances, trying to collect as many coins as possible.</w:t>
+        <w:t xml:space="preserve"> The player is also competing with their previous performances, trying to collect as many coins as possible</w:t>
+      </w:r>
+      <w:r>
+        <w:rPr>
+          <w:rFonts w:eastAsia="Times New Roman" w:cstheme="minorHAnsi"/>
+          <w:color w:val="000000"/>
+          <w:lang w:eastAsia="en-GB"/>
+        </w:rPr>
+        <w:t xml:space="preserve"> and survive longer</w:t>
+      </w:r>
+      <w:r>
+        <w:rPr>
+          <w:rFonts w:eastAsia="Times New Roman" w:cstheme="minorHAnsi"/>
+          <w:color w:val="000000"/>
+          <w:lang w:eastAsia="en-GB"/>
+        </w:rPr>
+        <w:t>.</w:t>
       </w:r>
       <w:r>
         <w:rPr>
@@ -278,15 +311,33 @@
           <w:color w:val="000000"/>
           <w:lang w:eastAsia="en-GB"/>
         </w:rPr>
-        <w:t>: E</w:t>
-      </w:r>
-      <w:r>
-        <w:rPr>
-          <w:rFonts w:eastAsia="Times New Roman" w:cstheme="minorHAnsi"/>
-          <w:color w:val="000000"/>
-          <w:lang w:eastAsia="en-GB"/>
-        </w:rPr>
-        <w:t xml:space="preserve">scape, the player is trying to reach the end of the level before the flood catches up to them. </w:t>
+        <w:t xml:space="preserve">: </w:t>
+      </w:r>
+      <w:proofErr w:type="spellStart"/>
+      <w:r>
+        <w:rPr>
+          <w:rFonts w:eastAsia="Times New Roman" w:cstheme="minorHAnsi"/>
+          <w:color w:val="000000"/>
+          <w:lang w:eastAsia="en-GB"/>
+        </w:rPr>
+        <w:t>Survial</w:t>
+      </w:r>
+      <w:proofErr w:type="spellEnd"/>
+      <w:r>
+        <w:rPr>
+          <w:rFonts w:eastAsia="Times New Roman" w:cstheme="minorHAnsi"/>
+          <w:color w:val="000000"/>
+          <w:lang w:eastAsia="en-GB"/>
+        </w:rPr>
+        <w:t xml:space="preserve">, the player is </w:t>
+      </w:r>
+      <w:r>
+        <w:rPr>
+          <w:rFonts w:eastAsia="Times New Roman" w:cstheme="minorHAnsi"/>
+          <w:color w:val="000000"/>
+          <w:lang w:eastAsia="en-GB"/>
+        </w:rPr>
+        <w:t xml:space="preserve">trying to stay ahead of the flood for as long as possible. </w:t>
       </w:r>
     </w:p>
     <w:p>
@@ -314,7 +365,43 @@
           <w:color w:val="000000"/>
           <w:lang w:eastAsia="en-GB"/>
         </w:rPr>
-        <w:t xml:space="preserve">: The player achieves their objective by jumping from platform to platform, rising up throughout the level to find the level end. </w:t>
+        <w:t xml:space="preserve">: The player achieves their objective by jumping from platform to platform, </w:t>
+      </w:r>
+      <w:proofErr w:type="gramStart"/>
+      <w:r>
+        <w:rPr>
+          <w:rFonts w:eastAsia="Times New Roman" w:cstheme="minorHAnsi"/>
+          <w:color w:val="000000"/>
+          <w:lang w:eastAsia="en-GB"/>
+        </w:rPr>
+        <w:t>rising up</w:t>
+      </w:r>
+      <w:proofErr w:type="gramEnd"/>
+      <w:r>
+        <w:rPr>
+          <w:rFonts w:eastAsia="Times New Roman" w:cstheme="minorHAnsi"/>
+          <w:color w:val="000000"/>
+          <w:lang w:eastAsia="en-GB"/>
+        </w:rPr>
+        <w:t xml:space="preserve"> throughout the </w:t>
+      </w:r>
+      <w:proofErr w:type="spellStart"/>
+      <w:r>
+        <w:rPr>
+          <w:rFonts w:eastAsia="Times New Roman" w:cstheme="minorHAnsi"/>
+          <w:color w:val="000000"/>
+          <w:lang w:eastAsia="en-GB"/>
+        </w:rPr>
+        <w:t>leve</w:t>
+      </w:r>
+      <w:proofErr w:type="spellEnd"/>
+      <w:r>
+        <w:rPr>
+          <w:rFonts w:eastAsia="Times New Roman" w:cstheme="minorHAnsi"/>
+          <w:color w:val="000000"/>
+          <w:lang w:eastAsia="en-GB"/>
+        </w:rPr>
+        <w:t xml:space="preserve">. </w:t>
       </w:r>
       <w:r>
         <w:rPr>
@@ -364,13 +451,23 @@
         </w:rPr>
         <w:t xml:space="preserve"> route </w:t>
       </w:r>
-      <w:r>
-        <w:rPr>
-          <w:rFonts w:eastAsia="Times New Roman" w:cstheme="minorHAnsi"/>
-          <w:color w:val="000000"/>
-          <w:lang w:eastAsia="en-GB"/>
-        </w:rPr>
-        <w:t xml:space="preserve">in order to collect more coins. </w:t>
+      <w:proofErr w:type="gramStart"/>
+      <w:r>
+        <w:rPr>
+          <w:rFonts w:eastAsia="Times New Roman" w:cstheme="minorHAnsi"/>
+          <w:color w:val="000000"/>
+          <w:lang w:eastAsia="en-GB"/>
+        </w:rPr>
+        <w:t>in order to</w:t>
+      </w:r>
+      <w:proofErr w:type="gramEnd"/>
+      <w:r>
+        <w:rPr>
+          <w:rFonts w:eastAsia="Times New Roman" w:cstheme="minorHAnsi"/>
+          <w:color w:val="000000"/>
+          <w:lang w:eastAsia="en-GB"/>
+        </w:rPr>
+        <w:t xml:space="preserve"> collect more coins. </w:t>
       </w:r>
     </w:p>
     <w:p>
@@ -406,7 +503,25 @@
           <w:color w:val="000000"/>
           <w:lang w:eastAsia="en-GB"/>
         </w:rPr>
-        <w:t xml:space="preserve">If the player falls into the flood then they are killed and must restart the level. </w:t>
+        <w:t xml:space="preserve">If the player falls into the </w:t>
+      </w:r>
+      <w:proofErr w:type="gramStart"/>
+      <w:r>
+        <w:rPr>
+          <w:rFonts w:eastAsia="Times New Roman" w:cstheme="minorHAnsi"/>
+          <w:color w:val="000000"/>
+          <w:lang w:eastAsia="en-GB"/>
+        </w:rPr>
+        <w:t>flood</w:t>
+      </w:r>
+      <w:proofErr w:type="gramEnd"/>
+      <w:r>
+        <w:rPr>
+          <w:rFonts w:eastAsia="Times New Roman" w:cstheme="minorHAnsi"/>
+          <w:color w:val="000000"/>
+          <w:lang w:eastAsia="en-GB"/>
+        </w:rPr>
+        <w:t xml:space="preserve"> then they are killed and must restart the level. </w:t>
       </w:r>
     </w:p>
     <w:p>
@@ -442,7 +557,25 @@
           <w:color w:val="000000"/>
           <w:lang w:eastAsia="en-GB"/>
         </w:rPr>
-        <w:t xml:space="preserve">These control how the player acts, as the player will change their actions in order to collect the maximum amount of coins. </w:t>
+        <w:t xml:space="preserve">These control how the player acts, as the player will change their actions </w:t>
+      </w:r>
+      <w:proofErr w:type="gramStart"/>
+      <w:r>
+        <w:rPr>
+          <w:rFonts w:eastAsia="Times New Roman" w:cstheme="minorHAnsi"/>
+          <w:color w:val="000000"/>
+          <w:lang w:eastAsia="en-GB"/>
+        </w:rPr>
+        <w:t>in order to</w:t>
+      </w:r>
+      <w:proofErr w:type="gramEnd"/>
+      <w:r>
+        <w:rPr>
+          <w:rFonts w:eastAsia="Times New Roman" w:cstheme="minorHAnsi"/>
+          <w:color w:val="000000"/>
+          <w:lang w:eastAsia="en-GB"/>
+        </w:rPr>
+        <w:t xml:space="preserve"> collect the maximum amount of coins. </w:t>
       </w:r>
       <w:r>
         <w:rPr>
@@ -478,7 +611,41 @@
           <w:color w:val="000000"/>
           <w:lang w:eastAsia="en-GB"/>
         </w:rPr>
-        <w:t xml:space="preserve">The rising flood is the main conflict for the player. The player has to choose their path through the level and progress fast enough to avoid the flood. </w:t>
+        <w:t xml:space="preserve">The rising flood is the main conflict for the player. The player </w:t>
+      </w:r>
+      <w:proofErr w:type="gramStart"/>
+      <w:r>
+        <w:rPr>
+          <w:rFonts w:eastAsia="Times New Roman" w:cstheme="minorHAnsi"/>
+          <w:color w:val="000000"/>
+          <w:lang w:eastAsia="en-GB"/>
+        </w:rPr>
+        <w:t>has to</w:t>
+      </w:r>
+      <w:proofErr w:type="gramEnd"/>
+      <w:r>
+        <w:rPr>
+          <w:rFonts w:eastAsia="Times New Roman" w:cstheme="minorHAnsi"/>
+          <w:color w:val="000000"/>
+          <w:lang w:eastAsia="en-GB"/>
+        </w:rPr>
+        <w:t xml:space="preserve"> choose their path through the level and progress fast enough to </w:t>
+      </w:r>
+      <w:r>
+        <w:rPr>
+          <w:rFonts w:eastAsia="Times New Roman" w:cstheme="minorHAnsi"/>
+          <w:color w:val="000000"/>
+          <w:lang w:eastAsia="en-GB"/>
+        </w:rPr>
+        <w:t>stay ahead of</w:t>
+      </w:r>
+      <w:r>
+        <w:rPr>
+          <w:rFonts w:eastAsia="Times New Roman" w:cstheme="minorHAnsi"/>
+          <w:color w:val="000000"/>
+          <w:lang w:eastAsia="en-GB"/>
+        </w:rPr>
+        <w:t xml:space="preserve"> the flood. </w:t>
       </w:r>
     </w:p>
     <w:p>
@@ -506,7 +673,23 @@
           <w:color w:val="000000"/>
           <w:lang w:eastAsia="en-GB"/>
         </w:rPr>
-        <w:t xml:space="preserve">The player is restricted by each levels boundaries, which limit where the player can move. </w:t>
+        <w:t>The player is restricted by each levels boundar</w:t>
+      </w:r>
+      <w:r>
+        <w:rPr>
+          <w:rFonts w:eastAsia="Times New Roman" w:cstheme="minorHAnsi"/>
+          <w:color w:val="000000"/>
+          <w:lang w:eastAsia="en-GB"/>
+        </w:rPr>
+        <w:t>y to the left and right</w:t>
+      </w:r>
+      <w:r>
+        <w:rPr>
+          <w:rFonts w:eastAsia="Times New Roman" w:cstheme="minorHAnsi"/>
+          <w:color w:val="000000"/>
+          <w:lang w:eastAsia="en-GB"/>
+        </w:rPr>
+        <w:t xml:space="preserve">, which limit where the player can move. </w:t>
       </w:r>
     </w:p>
     <w:p>
@@ -534,19 +717,61 @@
           <w:color w:val="000000"/>
           <w:lang w:eastAsia="en-GB"/>
         </w:rPr>
-        <w:t xml:space="preserve">The player either completes the level by reaching the end, or is defeated by being caught by the flood. </w:t>
+        <w:t>The player either completes the level by reaching the end, or</w:t>
+      </w:r>
+      <w:r>
+        <w:rPr>
+          <w:rFonts w:eastAsia="Times New Roman" w:cstheme="minorHAnsi"/>
+          <w:color w:val="000000"/>
+          <w:lang w:eastAsia="en-GB"/>
+        </w:rPr>
+        <w:t xml:space="preserve"> more likely</w:t>
+      </w:r>
+      <w:r>
+        <w:rPr>
+          <w:rFonts w:eastAsia="Times New Roman" w:cstheme="minorHAnsi"/>
+          <w:color w:val="000000"/>
+          <w:lang w:eastAsia="en-GB"/>
+        </w:rPr>
+        <w:t xml:space="preserve"> is defeated by being caught </w:t>
+      </w:r>
+      <w:r>
+        <w:rPr>
+          <w:rFonts w:eastAsia="Times New Roman" w:cstheme="minorHAnsi"/>
+          <w:color w:val="000000"/>
+          <w:lang w:eastAsia="en-GB"/>
+        </w:rPr>
+        <w:t xml:space="preserve">up </w:t>
+      </w:r>
+      <w:r>
+        <w:rPr>
+          <w:rFonts w:eastAsia="Times New Roman" w:cstheme="minorHAnsi"/>
+          <w:color w:val="000000"/>
+          <w:lang w:eastAsia="en-GB"/>
+        </w:rPr>
+        <w:t xml:space="preserve">by the flood. </w:t>
       </w:r>
     </w:p>
     <w:p>
       <w:pPr>
         <w:shd w:val="clear" w:color="auto" w:fill="FFFFFF"/>
-        <w:spacing w:after="24" w:line="360" w:lineRule="atLeast"/>
-        <w:rPr>
-          <w:rFonts w:eastAsia="Times New Roman" w:cstheme="minorHAnsi"/>
-          <w:color w:val="000000"/>
-          <w:lang w:eastAsia="en-GB"/>
-        </w:rPr>
-      </w:pPr>
+        <w:spacing w:before="100" w:beforeAutospacing="1" w:after="24" w:line="360" w:lineRule="atLeast"/>
+        <w:rPr>
+          <w:rFonts w:eastAsia="Times New Roman" w:cstheme="minorHAnsi"/>
+          <w:b/>
+          <w:color w:val="000000"/>
+          <w:lang w:eastAsia="en-GB"/>
+        </w:rPr>
+      </w:pPr>
+      <w:r>
+        <w:rPr>
+          <w:rFonts w:eastAsia="Times New Roman" w:cstheme="minorHAnsi"/>
+          <w:b/>
+          <w:color w:val="000000"/>
+          <w:lang w:eastAsia="en-GB"/>
+        </w:rPr>
+        <w:t>What Core Dynamic do you feel your game possesses and why?</w:t>
+      </w:r>
     </w:p>
     <w:p>
       <w:pPr>
@@ -554,19 +779,33 @@
         <w:spacing w:before="100" w:beforeAutospacing="1" w:after="24" w:line="360" w:lineRule="atLeast"/>
         <w:rPr>
           <w:rFonts w:eastAsia="Times New Roman" w:cstheme="minorHAnsi"/>
-          <w:b/>
-          <w:color w:val="000000"/>
-          <w:lang w:eastAsia="en-GB"/>
-        </w:rPr>
-      </w:pPr>
-      <w:r>
-        <w:rPr>
-          <w:rFonts w:eastAsia="Times New Roman" w:cstheme="minorHAnsi"/>
-          <w:b/>
-          <w:color w:val="000000"/>
-          <w:lang w:eastAsia="en-GB"/>
-        </w:rPr>
-        <w:t>What Core Dynamic do you feel your game possesses and why?</w:t>
+          <w:color w:val="000000"/>
+          <w:lang w:eastAsia="en-GB"/>
+        </w:rPr>
+      </w:pPr>
+      <w:r>
+        <w:rPr>
+          <w:rFonts w:eastAsia="Times New Roman" w:cstheme="minorHAnsi"/>
+          <w:color w:val="000000"/>
+          <w:lang w:eastAsia="en-GB"/>
+        </w:rPr>
+        <w:t xml:space="preserve">The core dynamic of our game is </w:t>
+      </w:r>
+      <w:r>
+        <w:rPr>
+          <w:rFonts w:eastAsia="Times New Roman" w:cstheme="minorHAnsi"/>
+          <w:color w:val="000000"/>
+          <w:lang w:eastAsia="en-GB"/>
+        </w:rPr>
+        <w:t>survival</w:t>
+      </w:r>
+      <w:r>
+        <w:rPr>
+          <w:rFonts w:eastAsia="Times New Roman" w:cstheme="minorHAnsi"/>
+          <w:color w:val="000000"/>
+          <w:lang w:eastAsia="en-GB"/>
+        </w:rPr>
+        <w:t xml:space="preserve">, as the player tries to evade the flood that is chasing them throughout the level. </w:t>
       </w:r>
     </w:p>
     <w:p>
@@ -575,17 +814,39 @@
         <w:spacing w:before="100" w:beforeAutospacing="1" w:after="24" w:line="360" w:lineRule="atLeast"/>
         <w:rPr>
           <w:rFonts w:eastAsia="Times New Roman" w:cstheme="minorHAnsi"/>
-          <w:color w:val="000000"/>
-          <w:lang w:eastAsia="en-GB"/>
-        </w:rPr>
-      </w:pPr>
-      <w:r>
-        <w:rPr>
-          <w:rFonts w:eastAsia="Times New Roman" w:cstheme="minorHAnsi"/>
-          <w:color w:val="000000"/>
-          <w:lang w:eastAsia="en-GB"/>
-        </w:rPr>
-        <w:t xml:space="preserve">The core dynamic of our game is evading, as the player tries to evade the flood that is chasing them throughout the level. </w:t>
+          <w:b/>
+          <w:color w:val="000000"/>
+          <w:lang w:eastAsia="en-GB"/>
+        </w:rPr>
+      </w:pPr>
+      <w:r>
+        <w:rPr>
+          <w:rFonts w:eastAsia="Times New Roman" w:cstheme="minorHAnsi"/>
+          <w:b/>
+          <w:color w:val="000000"/>
+          <w:lang w:eastAsia="en-GB"/>
+        </w:rPr>
+        <w:t xml:space="preserve">Describe the type of level layout you have used in this level design and why that suits this </w:t>
+      </w:r>
+      <w:proofErr w:type="gramStart"/>
+      <w:r>
+        <w:rPr>
+          <w:rFonts w:eastAsia="Times New Roman" w:cstheme="minorHAnsi"/>
+          <w:b/>
+          <w:color w:val="000000"/>
+          <w:lang w:eastAsia="en-GB"/>
+        </w:rPr>
+        <w:t>particular game</w:t>
+      </w:r>
+      <w:proofErr w:type="gramEnd"/>
+      <w:r>
+        <w:rPr>
+          <w:rFonts w:eastAsia="Times New Roman" w:cstheme="minorHAnsi"/>
+          <w:b/>
+          <w:color w:val="000000"/>
+          <w:lang w:eastAsia="en-GB"/>
+        </w:rPr>
+        <w:t>.</w:t>
       </w:r>
     </w:p>
     <w:p>
@@ -594,20 +855,68 @@
         <w:spacing w:before="100" w:beforeAutospacing="1" w:after="24" w:line="360" w:lineRule="atLeast"/>
         <w:rPr>
           <w:rFonts w:eastAsia="Times New Roman" w:cstheme="minorHAnsi"/>
-          <w:b/>
-          <w:color w:val="000000"/>
-          <w:lang w:eastAsia="en-GB"/>
-        </w:rPr>
-      </w:pPr>
-      <w:r>
-        <w:rPr>
-          <w:rFonts w:eastAsia="Times New Roman" w:cstheme="minorHAnsi"/>
-          <w:b/>
+          <w:color w:val="000000"/>
+          <w:lang w:eastAsia="en-GB"/>
+        </w:rPr>
+      </w:pPr>
+      <w:r>
+        <w:rPr>
+          <w:rFonts w:eastAsia="Times New Roman" w:cstheme="minorHAnsi"/>
           <w:color w:val="000000"/>
           <w:lang w:eastAsia="en-GB"/>
         </w:rPr>
         <w:lastRenderedPageBreak/>
-        <w:t>Describe the type of level layout you have used in this level design and why that suits this particular game.</w:t>
+        <w:t xml:space="preserve">Our tutorial has a linear level layout, the player starts at the bottom of the level and moves to the top to reach the end goal. </w:t>
+      </w:r>
+      <w:r>
+        <w:rPr>
+          <w:rFonts w:eastAsia="Times New Roman" w:cstheme="minorHAnsi"/>
+          <w:color w:val="000000"/>
+          <w:lang w:eastAsia="en-GB"/>
+        </w:rPr>
+        <w:t xml:space="preserve">Once an element has been introduced, the larger platforms stop the player falling back to the bottom, only to the start of the section. The flood doesn’t rise until all the mechanics have been introduced. </w:t>
+      </w:r>
+      <w:r>
+        <w:rPr>
+          <w:rFonts w:eastAsia="Times New Roman" w:cstheme="minorHAnsi"/>
+          <w:color w:val="000000"/>
+          <w:lang w:eastAsia="en-GB"/>
+        </w:rPr>
+        <w:t>This suits our game as a linear layout allows us to introduce the different mechanics to the player gradually.</w:t>
+      </w:r>
+      <w:r>
+        <w:rPr>
+          <w:rFonts w:eastAsia="Times New Roman" w:cstheme="minorHAnsi"/>
+          <w:color w:val="000000"/>
+          <w:lang w:eastAsia="en-GB"/>
+        </w:rPr>
+        <w:t xml:space="preserve"> </w:t>
+      </w:r>
+      <w:r>
+        <w:rPr>
+          <w:rFonts w:eastAsia="Times New Roman" w:cstheme="minorHAnsi"/>
+          <w:color w:val="000000"/>
+          <w:lang w:eastAsia="en-GB"/>
+        </w:rPr>
+        <w:t xml:space="preserve">The level design forces the player to use these mechanics </w:t>
+      </w:r>
+      <w:proofErr w:type="gramStart"/>
+      <w:r>
+        <w:rPr>
+          <w:rFonts w:eastAsia="Times New Roman" w:cstheme="minorHAnsi"/>
+          <w:color w:val="000000"/>
+          <w:lang w:eastAsia="en-GB"/>
+        </w:rPr>
+        <w:t>in order to</w:t>
+      </w:r>
+      <w:proofErr w:type="gramEnd"/>
+      <w:r>
+        <w:rPr>
+          <w:rFonts w:eastAsia="Times New Roman" w:cstheme="minorHAnsi"/>
+          <w:color w:val="000000"/>
+          <w:lang w:eastAsia="en-GB"/>
+        </w:rPr>
+        <w:t xml:space="preserve"> progress, which ensures that the player learns everything they need to before completing the level. </w:t>
       </w:r>
     </w:p>
     <w:p>
@@ -616,17 +925,54 @@
         <w:spacing w:before="100" w:beforeAutospacing="1" w:after="24" w:line="360" w:lineRule="atLeast"/>
         <w:rPr>
           <w:rFonts w:eastAsia="Times New Roman" w:cstheme="minorHAnsi"/>
-          <w:color w:val="000000"/>
-          <w:lang w:eastAsia="en-GB"/>
-        </w:rPr>
-      </w:pPr>
-      <w:r>
-        <w:rPr>
-          <w:rFonts w:eastAsia="Times New Roman" w:cstheme="minorHAnsi"/>
-          <w:color w:val="000000"/>
-          <w:lang w:eastAsia="en-GB"/>
-        </w:rPr>
-        <w:t xml:space="preserve">Our tutorial </w:t>
+          <w:b/>
+          <w:color w:val="000000"/>
+          <w:lang w:eastAsia="en-GB"/>
+        </w:rPr>
+      </w:pPr>
+      <w:r>
+        <w:rPr>
+          <w:rFonts w:eastAsia="Times New Roman" w:cstheme="minorHAnsi"/>
+          <w:b/>
+          <w:color w:val="000000"/>
+          <w:lang w:eastAsia="en-GB"/>
+        </w:rPr>
+        <w:t>What was the process you went through to tune the difficulty of this game, and how have you have made it feel fair?</w:t>
+      </w:r>
+    </w:p>
+    <w:p>
+      <w:pPr>
+        <w:shd w:val="clear" w:color="auto" w:fill="FFFFFF"/>
+        <w:spacing w:before="100" w:beforeAutospacing="1" w:after="24" w:line="360" w:lineRule="atLeast"/>
+        <w:rPr>
+          <w:rFonts w:eastAsia="Times New Roman" w:cstheme="minorHAnsi"/>
+          <w:color w:val="000000"/>
+          <w:lang w:eastAsia="en-GB"/>
+        </w:rPr>
+      </w:pPr>
+      <w:r>
+        <w:rPr>
+          <w:rFonts w:eastAsia="Times New Roman" w:cstheme="minorHAnsi"/>
+          <w:color w:val="000000"/>
+          <w:lang w:eastAsia="en-GB"/>
+        </w:rPr>
+        <w:t xml:space="preserve">We felt it was important to introduce the different game mechanics gradually, to avoid overwhelming the player. </w:t>
+      </w:r>
+      <w:r>
+        <w:rPr>
+          <w:rFonts w:eastAsia="Times New Roman" w:cstheme="minorHAnsi"/>
+          <w:color w:val="000000"/>
+          <w:lang w:eastAsia="en-GB"/>
+        </w:rPr>
+        <w:t>For this reason</w:t>
+      </w:r>
+      <w:r>
+        <w:rPr>
+          <w:rFonts w:eastAsia="Times New Roman" w:cstheme="minorHAnsi"/>
+          <w:color w:val="000000"/>
+          <w:lang w:eastAsia="en-GB"/>
+        </w:rPr>
+        <w:t>,</w:t>
       </w:r>
       <w:bookmarkStart w:id="0" w:name="_GoBack"/>
       <w:bookmarkEnd w:id="0"/>
@@ -636,71 +982,31 @@
           <w:color w:val="000000"/>
           <w:lang w:eastAsia="en-GB"/>
         </w:rPr>
-        <w:t xml:space="preserve">has a linear level layout, the player starts at the bottom of the level and moves to the top to reach the end goal. </w:t>
-      </w:r>
-      <w:r>
-        <w:rPr>
-          <w:rFonts w:eastAsia="Times New Roman" w:cstheme="minorHAnsi"/>
-          <w:color w:val="000000"/>
-          <w:lang w:eastAsia="en-GB"/>
-        </w:rPr>
-        <w:t xml:space="preserve">This suits our game as a linear layout allows us to introduce the different mechanics to the player gradually. The level design forces the player to use these mechanics in order to progress, which ensures that the player learns everything they need to before completing the level. </w:t>
-      </w:r>
-    </w:p>
-    <w:p>
-      <w:pPr>
-        <w:shd w:val="clear" w:color="auto" w:fill="FFFFFF"/>
-        <w:spacing w:before="100" w:beforeAutospacing="1" w:after="24" w:line="360" w:lineRule="atLeast"/>
-        <w:rPr>
-          <w:rFonts w:eastAsia="Times New Roman" w:cstheme="minorHAnsi"/>
-          <w:b/>
-          <w:color w:val="000000"/>
-          <w:lang w:eastAsia="en-GB"/>
-        </w:rPr>
-      </w:pPr>
-      <w:r>
-        <w:rPr>
-          <w:rFonts w:eastAsia="Times New Roman" w:cstheme="minorHAnsi"/>
-          <w:b/>
-          <w:color w:val="000000"/>
-          <w:lang w:eastAsia="en-GB"/>
-        </w:rPr>
-        <w:t>What was the process you went through to tune the difficulty of this game, and how have you have made it feel fair?</w:t>
-      </w:r>
-    </w:p>
-    <w:p>
-      <w:pPr>
-        <w:shd w:val="clear" w:color="auto" w:fill="FFFFFF"/>
-        <w:spacing w:before="100" w:beforeAutospacing="1" w:after="24" w:line="360" w:lineRule="atLeast"/>
-        <w:rPr>
-          <w:rFonts w:eastAsia="Times New Roman" w:cstheme="minorHAnsi"/>
-          <w:color w:val="000000"/>
-          <w:lang w:eastAsia="en-GB"/>
-        </w:rPr>
-      </w:pPr>
-      <w:r>
-        <w:rPr>
-          <w:rFonts w:eastAsia="Times New Roman" w:cstheme="minorHAnsi"/>
-          <w:color w:val="000000"/>
-          <w:lang w:eastAsia="en-GB"/>
-        </w:rPr>
-        <w:t xml:space="preserve">We felt it was important to introduce the different game mechanics gradually, to avoid overwhelming the player. </w:t>
-      </w:r>
-      <w:r>
-        <w:rPr>
-          <w:rFonts w:eastAsia="Times New Roman" w:cstheme="minorHAnsi"/>
-          <w:color w:val="000000"/>
-          <w:lang w:eastAsia="en-GB"/>
-        </w:rPr>
-        <w:t xml:space="preserve">For this reason the tutorial level has been split up into four stages, with each stage showing the player a different element of the game. Furthermore, we stop the flood from chasing the player for the first 3 stages, giving the player time to get to grips with the movement mechanics. </w:t>
-      </w:r>
-      <w:r>
-        <w:rPr>
-          <w:rFonts w:eastAsia="Times New Roman" w:cstheme="minorHAnsi"/>
-          <w:color w:val="000000"/>
-          <w:lang w:eastAsia="en-GB"/>
-        </w:rPr>
-        <w:t xml:space="preserve">We’ve made the game feel fair by ensuring the flood isnt too fast, giving the player time to reach the end goal, even if they make a mistake or two. </w:t>
+        <w:t xml:space="preserve"> the tutorial level has been split up into four stages, with each stage showing the player a different element of the game. Furthermore, we stop the flood from chasing the player for the first 3 stages, giving the player time to get to grips with the movement mechanics. </w:t>
+      </w:r>
+      <w:r>
+        <w:rPr>
+          <w:rFonts w:eastAsia="Times New Roman" w:cstheme="minorHAnsi"/>
+          <w:color w:val="000000"/>
+          <w:lang w:eastAsia="en-GB"/>
+        </w:rPr>
+        <w:t xml:space="preserve">We’ve made the game feel fair by ensuring the flood </w:t>
+      </w:r>
+      <w:r>
+        <w:rPr>
+          <w:rFonts w:eastAsia="Times New Roman" w:cstheme="minorHAnsi"/>
+          <w:color w:val="000000"/>
+          <w:lang w:eastAsia="en-GB"/>
+        </w:rPr>
+        <w:t>isn’t</w:t>
+      </w:r>
+      <w:r>
+        <w:rPr>
+          <w:rFonts w:eastAsia="Times New Roman" w:cstheme="minorHAnsi"/>
+          <w:color w:val="000000"/>
+          <w:lang w:eastAsia="en-GB"/>
+        </w:rPr>
+        <w:t xml:space="preserve"> too fast, giving the player time to reach the end goal, even if they make a mistake or two. </w:t>
       </w:r>
       <w:r>
         <w:rPr>
@@ -709,6 +1015,22 @@
           <w:lang w:eastAsia="en-GB"/>
         </w:rPr>
         <w:t>The player is only killed if the flood completely obscures them, as being killed upon just touching the water felt unfair towards the player.</w:t>
+      </w:r>
+      <w:r>
+        <w:rPr>
+          <w:rFonts w:eastAsia="Times New Roman" w:cstheme="minorHAnsi"/>
+          <w:color w:val="000000"/>
+          <w:lang w:eastAsia="en-GB"/>
+        </w:rPr>
+        <w:t xml:space="preserve"> The positions of platforms and coins, and the speed of the wave, when it starts moving, and when it speeds up were all tuned by playing the game and having different people play the game. From this we could see if people often took the same route, if the wave was generally catching up with people to early on, or if the wave was too slow and the game did not get difficult enough fast enough.</w:t>
+      </w:r>
+      <w:r>
+        <w:rPr>
+          <w:rFonts w:eastAsia="Times New Roman" w:cstheme="minorHAnsi"/>
+          <w:color w:val="000000"/>
+          <w:lang w:eastAsia="en-GB"/>
+        </w:rPr>
+        <w:t xml:space="preserve"> For example, we found the position of arcs of coins in the air in the tutorial indicated well to the player when to time their double jump.</w:t>
       </w:r>
     </w:p>
     <w:p>
@@ -787,7 +1109,7 @@
 </file>
 
 <file path=word/numbering.xml><?xml version="1.0" encoding="utf-8"?>
-<w:numbering xmlns:wpc="http://schemas.microsoft.com/office/word/2010/wordprocessingCanvas" xmlns:mc="http://schemas.openxmlformats.org/markup-compatibility/2006" xmlns:o="urn:schemas-microsoft-com:office:office" xmlns:r="http://schemas.openxmlformats.org/officeDocument/2006/relationships" xmlns:m="http://schemas.openxmlformats.org/officeDocument/2006/math" xmlns:v="urn:schemas-microsoft-com:vml" xmlns:wp14="http://schemas.microsoft.com/office/word/2010/wordprocessingDrawing" xmlns:wp="http://schemas.openxmlformats.org/drawingml/2006/wordprocessingDrawing" xmlns:w10="urn:schemas-microsoft-com:office:word" xmlns:w="http://schemas.openxmlformats.org/wordprocessingml/2006/main" xmlns:w14="http://schemas.microsoft.com/office/word/2010/wordml" xmlns:w15="http://schemas.microsoft.com/office/word/2012/wordml" xmlns:wpg="http://schemas.microsoft.com/office/word/2010/wordprocessingGroup" xmlns:wpi="http://schemas.microsoft.com/office/word/2010/wordprocessingInk" xmlns:wne="http://schemas.microsoft.com/office/word/2006/wordml" xmlns:wps="http://schemas.microsoft.com/office/word/2010/wordprocessingShape" mc:Ignorable="w14 w15 wp14">
+<w:numbering xmlns:wpc="http://schemas.microsoft.com/office/word/2010/wordprocessingCanvas" xmlns:cx="http://schemas.microsoft.com/office/drawing/2014/chartex" xmlns:cx1="http://schemas.microsoft.com/office/drawing/2015/9/8/chartex" xmlns:cx2="http://schemas.microsoft.com/office/drawing/2015/10/21/chartex" xmlns:cx3="http://schemas.microsoft.com/office/drawing/2016/5/9/chartex" xmlns:cx4="http://schemas.microsoft.com/office/drawing/2016/5/10/chartex" xmlns:cx5="http://schemas.microsoft.com/office/drawing/2016/5/11/chartex" xmlns:cx6="http://schemas.microsoft.com/office/drawing/2016/5/12/chartex" xmlns:cx7="http://schemas.microsoft.com/office/drawing/2016/5/13/chartex" xmlns:cx8="http://schemas.microsoft.com/office/drawing/2016/5/14/chartex" xmlns:mc="http://schemas.openxmlformats.org/markup-compatibility/2006" xmlns:aink="http://schemas.microsoft.com/office/drawing/2016/ink" xmlns:am3d="http://schemas.microsoft.com/office/drawing/2017/model3d" xmlns:o="urn:schemas-microsoft-com:office:office" xmlns:r="http://schemas.openxmlformats.org/officeDocument/2006/relationships" xmlns:m="http://schemas.openxmlformats.org/officeDocument/2006/math" xmlns:v="urn:schemas-microsoft-com:vml" xmlns:wp14="http://schemas.microsoft.com/office/word/2010/wordprocessingDrawing" xmlns:wp="http://schemas.openxmlformats.org/drawingml/2006/wordprocessingDrawing" xmlns:w10="urn:schemas-microsoft-com:office:word" xmlns:w="http://schemas.openxmlformats.org/wordprocessingml/2006/main" xmlns:w14="http://schemas.microsoft.com/office/word/2010/wordml" xmlns:w15="http://schemas.microsoft.com/office/word/2012/wordml" xmlns:w16cid="http://schemas.microsoft.com/office/word/2016/wordml/cid" xmlns:w16se="http://schemas.microsoft.com/office/word/2015/wordml/symex" xmlns:wpg="http://schemas.microsoft.com/office/word/2010/wordprocessingGroup" xmlns:wpi="http://schemas.microsoft.com/office/word/2010/wordprocessingInk" xmlns:wne="http://schemas.microsoft.com/office/word/2006/wordml" xmlns:wps="http://schemas.microsoft.com/office/word/2010/wordprocessingShape" mc:Ignorable="w14 w15 w16se w16cid wp14">
   <w:abstractNum w:abstractNumId="0" w15:restartNumberingAfterBreak="0">
     <w:nsid w:val="12B01F05"/>
     <w:multiLevelType w:val="multilevel"/>
@@ -1515,7 +1837,7 @@
 </file>
 
 <file path=word/styles.xml><?xml version="1.0" encoding="utf-8"?>
-<w:styles xmlns:mc="http://schemas.openxmlformats.org/markup-compatibility/2006" xmlns:r="http://schemas.openxmlformats.org/officeDocument/2006/relationships" xmlns:w="http://schemas.openxmlformats.org/wordprocessingml/2006/main" xmlns:w14="http://schemas.microsoft.com/office/word/2010/wordml" xmlns:w15="http://schemas.microsoft.com/office/word/2012/wordml" mc:Ignorable="w14 w15">
+<w:styles xmlns:mc="http://schemas.openxmlformats.org/markup-compatibility/2006" xmlns:r="http://schemas.openxmlformats.org/officeDocument/2006/relationships" xmlns:w="http://schemas.openxmlformats.org/wordprocessingml/2006/main" xmlns:w14="http://schemas.microsoft.com/office/word/2010/wordml" xmlns:w15="http://schemas.microsoft.com/office/word/2012/wordml" xmlns:w16cid="http://schemas.microsoft.com/office/word/2016/wordml/cid" xmlns:w16se="http://schemas.microsoft.com/office/word/2015/wordml/symex" mc:Ignorable="w14 w15 w16se w16cid">
   <w:docDefaults>
     <w:rPrDefault>
       <w:rPr>
@@ -1531,7 +1853,7 @@
       </w:pPr>
     </w:pPrDefault>
   </w:docDefaults>
-  <w:latentStyles w:defLockedState="0" w:defUIPriority="99" w:defSemiHidden="0" w:defUnhideWhenUsed="0" w:defQFormat="0" w:count="371">
+  <w:latentStyles w:defLockedState="0" w:defUIPriority="99" w:defSemiHidden="0" w:defUnhideWhenUsed="0" w:defQFormat="0" w:count="375">
     <w:lsdException w:name="Normal" w:uiPriority="0" w:qFormat="1"/>
     <w:lsdException w:name="heading 1" w:uiPriority="9" w:qFormat="1"/>
     <w:lsdException w:name="heading 2" w:semiHidden="1" w:uiPriority="9" w:unhideWhenUsed="1" w:qFormat="1"/>
@@ -1637,7 +1959,6 @@
     <w:lsdException w:name="HTML Sample" w:semiHidden="1" w:unhideWhenUsed="1"/>
     <w:lsdException w:name="HTML Typewriter" w:semiHidden="1" w:unhideWhenUsed="1"/>
     <w:lsdException w:name="HTML Variable" w:semiHidden="1" w:unhideWhenUsed="1"/>
-    <w:lsdException w:name="Normal Table" w:semiHidden="1" w:unhideWhenUsed="1"/>
     <w:lsdException w:name="annotation subject" w:semiHidden="1" w:unhideWhenUsed="1"/>
     <w:lsdException w:name="No List" w:semiHidden="1" w:unhideWhenUsed="1"/>
     <w:lsdException w:name="Outline List 1" w:semiHidden="1" w:unhideWhenUsed="1"/>
@@ -1681,10 +2002,8 @@
     <w:lsdException w:name="Table Elegant" w:semiHidden="1" w:unhideWhenUsed="1"/>
     <w:lsdException w:name="Table Professional" w:semiHidden="1" w:unhideWhenUsed="1"/>
     <w:lsdException w:name="Table Subtle 1" w:semiHidden="1" w:unhideWhenUsed="1"/>
-    <w:lsdException w:name="Table Subtle 2" w:semiHidden="1" w:unhideWhenUsed="1"/>
     <w:lsdException w:name="Table Web 1" w:semiHidden="1" w:unhideWhenUsed="1"/>
     <w:lsdException w:name="Table Web 2" w:semiHidden="1" w:unhideWhenUsed="1"/>
-    <w:lsdException w:name="Table Web 3" w:semiHidden="1" w:unhideWhenUsed="1"/>
     <w:lsdException w:name="Balloon Text" w:semiHidden="1" w:unhideWhenUsed="1"/>
     <w:lsdException w:name="Table Grid" w:uiPriority="39"/>
     <w:lsdException w:name="Table Theme" w:semiHidden="1" w:unhideWhenUsed="1"/>
@@ -1903,6 +2222,10 @@
     <w:lsdException w:name="List Table 5 Dark Accent 6" w:uiPriority="50"/>
     <w:lsdException w:name="List Table 6 Colorful Accent 6" w:uiPriority="51"/>
     <w:lsdException w:name="List Table 7 Colorful Accent 6" w:uiPriority="52"/>
+    <w:lsdException w:name="Mention" w:semiHidden="1" w:unhideWhenUsed="1"/>
+    <w:lsdException w:name="Smart Hyperlink" w:semiHidden="1" w:unhideWhenUsed="1"/>
+    <w:lsdException w:name="Hashtag" w:semiHidden="1" w:unhideWhenUsed="1"/>
+    <w:lsdException w:name="Unresolved Mention" w:semiHidden="1" w:unhideWhenUsed="1"/>
   </w:latentStyles>
   <w:style w:type="paragraph" w:default="1" w:styleId="Normal">
     <w:name w:val="Normal"/>
@@ -1911,6 +2234,7 @@
   <w:style w:type="character" w:default="1" w:styleId="DefaultParagraphFont">
     <w:name w:val="Default Paragraph Font"/>
     <w:uiPriority w:val="1"/>
+    <w:semiHidden/>
     <w:unhideWhenUsed/>
   </w:style>
   <w:style w:type="table" w:default="1" w:styleId="TableNormal">

</xml_diff>